<commit_message>
fault equations updated to ignore fault if the AHU is operating outside the given operating state. Reports updated to show calculated Fan runtimes in hours and summary statistics filtered for when the fan system is operating
</commit_message>
<xml_diff>
--- a/final_report/fake1_ahu_fc10_report.docx
+++ b/final_report/fake1_ahu_fc10_report.docx
@@ -124,7 +124,7 @@
         <w:pStyle w:val="ListBullet"/>
       </w:pPr>
       <w:r>
-        <w:t>Total time in hours for when fault flag is True: 625.25</w:t>
+        <w:t>Total time in hours for when fault flag is True: 0.0</w:t>
       </w:r>
     </w:p>
     <w:p>
@@ -132,7 +132,7 @@
         <w:pStyle w:val="ListBullet"/>
       </w:pPr>
       <w:r>
-        <w:t>Percent of time in the dataset when the fault flag is True: 84.07%</w:t>
+        <w:t>Percent of time in the dataset when the fault flag is True: 0.0%</w:t>
       </w:r>
     </w:p>
     <w:p>
@@ -140,52 +140,7 @@
         <w:pStyle w:val="ListBullet"/>
       </w:pPr>
       <w:r>
-        <w:t>Percent of time in the dataset when the fault flag is False: 15.93%</w:t>
-      </w:r>
-    </w:p>
-    <w:p/>
-    <w:p>
-      <w:pPr>
-        <w:pStyle w:val="Heading2"/>
-      </w:pPr>
-      <w:r>
-        <w:t>Time-of-day Histogram Plots</w:t>
-      </w:r>
-    </w:p>
-    <w:p>
-      <w:r>
-        <w:drawing>
-          <wp:inline xmlns:a="http://schemas.openxmlformats.org/drawingml/2006/main" xmlns:pic="http://schemas.openxmlformats.org/drawingml/2006/picture">
-            <wp:extent cx="5486400" cy="1755648"/>
-            <wp:docPr id="3" name="Picture 3"/>
-            <wp:cNvGraphicFramePr>
-              <a:graphicFrameLocks noChangeAspect="1"/>
-            </wp:cNvGraphicFramePr>
-            <a:graphic>
-              <a:graphicData uri="http://schemas.openxmlformats.org/drawingml/2006/picture">
-                <pic:pic>
-                  <pic:nvPicPr>
-                    <pic:cNvPr id="0" name="image.png"/>
-                    <pic:cNvPicPr/>
-                  </pic:nvPicPr>
-                  <pic:blipFill>
-                    <a:blip r:embed="rId11"/>
-                    <a:stretch>
-                      <a:fillRect/>
-                    </a:stretch>
-                  </pic:blipFill>
-                  <pic:spPr>
-                    <a:xfrm>
-                      <a:off x="0" y="0"/>
-                      <a:ext cx="5486400" cy="1755648"/>
-                    </a:xfrm>
-                    <a:prstGeom prst="rect"/>
-                  </pic:spPr>
-                </pic:pic>
-              </a:graphicData>
-            </a:graphic>
-          </wp:inline>
-        </w:drawing>
+        <w:t>Percent of time in the dataset when the fault flag is False: 100.0%</w:t>
       </w:r>
     </w:p>
     <w:p>
@@ -193,16 +148,7 @@
         <w:pStyle w:val="ListBullet"/>
       </w:pPr>
       <w:r>
-        <w:t>When fault condition 10 is True the average outside air is 69.44 in °F and the mixing air temperature is 90.9 in °F.</w:t>
-      </w:r>
-    </w:p>
-    <w:p/>
-    <w:p>
-      <w:pPr>
-        <w:pStyle w:val="Heading2"/>
-      </w:pPr>
-      <w:r>
-        <w:t>Mixing Air Temp Setpoint Statistics</w:t>
+        <w:t>Calculated motor runtime in hours based off of VFD signal &gt; zero: 278.0</w:t>
       </w:r>
     </w:p>
     <w:p>
@@ -210,19 +156,43 @@
         <w:pStyle w:val="ListBullet"/>
       </w:pPr>
       <w:r>
-        <w:t>count    2976.000000</w:t>
+        <w:t>No faults were found in this given dataset for the equation defined by ASHRAE.</w:t>
+      </w:r>
+    </w:p>
+    <w:p>
+      <w:pPr>
+        <w:pStyle w:val="Heading1"/>
+      </w:pPr>
+      <w:r>
+        <w:t>Summary Statistics filtered for when the AHU is running</w:t>
+      </w:r>
+    </w:p>
+    <w:p>
+      <w:pPr>
+        <w:pStyle w:val="Heading3"/>
+      </w:pPr>
+      <w:r>
+        <w:t>Mixing Air Temp</w:t>
+      </w:r>
+    </w:p>
+    <w:p>
+      <w:pPr>
+        <w:pStyle w:val="ListBullet"/>
+      </w:pPr>
+      <w:r>
+        <w:t>count    1112.000000</w:t>
         <w:br/>
-        <w:t>mean       88.800739</w:t>
+        <w:t>mean       86.273381</w:t>
         <w:br/>
-        <w:t>std         8.429616</w:t>
+        <w:t>std         8.969741</w:t>
         <w:br/>
         <w:t>min        60.000000</w:t>
         <w:br/>
-        <w:t>25%        83.000000</w:t>
+        <w:t>25%        81.000000</w:t>
         <w:br/>
-        <w:t>50%        90.000000</w:t>
+        <w:t>50%        86.000000</w:t>
         <w:br/>
-        <w:t>75%        96.000000</w:t>
+        <w:t>75%        94.000000</w:t>
         <w:br/>
         <w:t>max       100.000000</w:t>
         <w:br/>
@@ -231,10 +201,10 @@
     </w:p>
     <w:p>
       <w:pPr>
-        <w:pStyle w:val="Heading2"/>
+        <w:pStyle w:val="Heading3"/>
       </w:pPr>
       <w:r>
-        <w:t>Outside Air Temp Statistics</w:t>
+        <w:t>Outside Air Temp</w:t>
       </w:r>
     </w:p>
     <w:p>
@@ -242,11 +212,11 @@
         <w:pStyle w:val="ListBullet"/>
       </w:pPr>
       <w:r>
-        <w:t>count    2976.000000</w:t>
+        <w:t>count    1112.000000</w:t>
         <w:br/>
-        <w:t>mean       70.436828</w:t>
+        <w:t>mean       70.627698</w:t>
         <w:br/>
-        <w:t>std         5.541899</w:t>
+        <w:t>std         5.494443</w:t>
         <w:br/>
         <w:t>min        60.000000</w:t>
         <w:br/>
@@ -274,7 +244,7 @@
         <w:pStyle w:val="ListBullet"/>
       </w:pPr>
       <w:r>
-        <w:t>The percent True metric that represents the amount of time for when the fault flag is True is high indicating temperature sensor error or the mixing air dampers are stuck or broken with the inability for the AHU to go into a proper 100 percent outside air mode. If the outside air temperature is a global variable on the BAS verify (IE, installed to the boiler plant controller and then shared via supervisory level logic on the BAS to the AHU controllers on the BAS network) that where the actual OA temperature is installed that is on the North side of the building in the shade. On the AHU verify mix temperature sensor calibration and that the mixing dampers have good proper rotation with good seals when in the closed position. When testing AHU systems operating in a 100 percent outside air mode it could be worth verifying exhaust systems or return fans are operating properly. In thoery if alot of air is being pumped into the building and it is allowed to be exhaust or relieved properly, a balanced building will not have any issues of closing or opening egress doors to the building due to excess positive building pressure.</w:t>
+        <w:t>The percent True metric that represents the amount of time for when the fault flag is True is low inidicating the AHU components are within calibration for this fault equation Ok.</w:t>
       </w:r>
     </w:p>
     <w:p>
@@ -282,7 +252,7 @@
         <w:rPr>
           <w:rStyle w:val="Emphasis"/>
         </w:rPr>
-        <w:t>Report generated: Sun Feb 19 09:34:11 2023</w:t>
+        <w:t>Report generated: Wed Feb 22 10:25:53 2023</w:t>
       </w:r>
     </w:p>
     <w:sectPr>

</xml_diff>

<commit_message>
fine tooth comb fault equation tweeks
</commit_message>
<xml_diff>
--- a/final_report/fake1_ahu_fc10_report.docx
+++ b/final_report/fake1_ahu_fc10_report.docx
@@ -124,7 +124,7 @@
         <w:pStyle w:val="ListBullet"/>
       </w:pPr>
       <w:r>
-        <w:t>Total time in hours for when fault flag is True: 0.0</w:t>
+        <w:t>Total time in hours for when fault flag is True: 3.0</w:t>
       </w:r>
     </w:p>
     <w:p>
@@ -132,7 +132,7 @@
         <w:pStyle w:val="ListBullet"/>
       </w:pPr>
       <w:r>
-        <w:t>Percent of time in the dataset when the fault flag is True: 0.0%</w:t>
+        <w:t>Percent of time in the dataset when the fault flag is True: 0.4%</w:t>
       </w:r>
     </w:p>
     <w:p>
@@ -140,7 +140,7 @@
         <w:pStyle w:val="ListBullet"/>
       </w:pPr>
       <w:r>
-        <w:t>Percent of time in the dataset when the fault flag is False: 100.0%</w:t>
+        <w:t>Percent of time in the dataset when the fault flag is False: 99.6%</w:t>
       </w:r>
     </w:p>
     <w:p>
@@ -151,12 +151,57 @@
         <w:t>Calculated motor runtime in hours based off of VFD signal &gt; zero: 278.0</w:t>
       </w:r>
     </w:p>
+    <w:p/>
+    <w:p>
+      <w:pPr>
+        <w:pStyle w:val="Heading2"/>
+      </w:pPr>
+      <w:r>
+        <w:t>Time-of-day Histogram Plots</w:t>
+      </w:r>
+    </w:p>
+    <w:p>
+      <w:r>
+        <w:drawing>
+          <wp:inline xmlns:a="http://schemas.openxmlformats.org/drawingml/2006/main" xmlns:pic="http://schemas.openxmlformats.org/drawingml/2006/picture">
+            <wp:extent cx="5486400" cy="1755648"/>
+            <wp:docPr id="3" name="Picture 3"/>
+            <wp:cNvGraphicFramePr>
+              <a:graphicFrameLocks noChangeAspect="1"/>
+            </wp:cNvGraphicFramePr>
+            <a:graphic>
+              <a:graphicData uri="http://schemas.openxmlformats.org/drawingml/2006/picture">
+                <pic:pic>
+                  <pic:nvPicPr>
+                    <pic:cNvPr id="0" name="image.png"/>
+                    <pic:cNvPicPr/>
+                  </pic:nvPicPr>
+                  <pic:blipFill>
+                    <a:blip r:embed="rId11"/>
+                    <a:stretch>
+                      <a:fillRect/>
+                    </a:stretch>
+                  </pic:blipFill>
+                  <pic:spPr>
+                    <a:xfrm>
+                      <a:off x="0" y="0"/>
+                      <a:ext cx="5486400" cy="1755648"/>
+                    </a:xfrm>
+                    <a:prstGeom prst="rect"/>
+                  </pic:spPr>
+                </pic:pic>
+              </a:graphicData>
+            </a:graphic>
+          </wp:inline>
+        </w:drawing>
+      </w:r>
+    </w:p>
     <w:p>
       <w:pPr>
         <w:pStyle w:val="ListBullet"/>
       </w:pPr>
       <w:r>
-        <w:t>No faults were found in this given dataset for the equation defined by ASHRAE.</w:t>
+        <w:t>When fault condition 9 is True the average outside air is 70.33 in °F and the mixing air temperature is 97.92 in °F.</w:t>
       </w:r>
     </w:p>
     <w:p>
@@ -252,7 +297,7 @@
         <w:rPr>
           <w:rStyle w:val="Emphasis"/>
         </w:rPr>
-        <w:t>Report generated: Wed Feb 22 10:25:53 2023</w:t>
+        <w:t>Report generated: Thu Feb 23 10:45:45 2023</w:t>
       </w:r>
     </w:p>
     <w:sectPr>

</xml_diff>